<commit_message>
0.19 release: Added an animated background! The animation is affected by the beat of the currently playing song, either menu music or gamplay song. Tweaked SJSON reference documentation
</commit_message>
<xml_diff>
--- a/Docs/Band BoomBox SJSON Reference.docx
+++ b/Docs/Band BoomBox SJSON Reference.docx
@@ -69,7 +69,16 @@
         <w:jc w:val="both"/>
       </w:pPr>
       <w:r>
-        <w:t>Version: 1.0 – 2022/06/06</w:t>
+        <w:t>Version: 1.0 – 2022/0</w:t>
+      </w:r>
+      <w:r>
+        <w:t>8</w:t>
+      </w:r>
+      <w:r>
+        <w:t>/0</w:t>
+      </w:r>
+      <w:r>
+        <w:t>9</w:t>
       </w:r>
     </w:p>
     <w:p>
@@ -2034,8 +2043,8 @@
           <w:rFonts w:ascii="Courier New" w:hAnsi="Courier New" w:cs="Courier New"/>
           <w:b/>
           <w:bCs/>
-          <w:sz w:val="40"/>
-          <w:szCs w:val="40"/>
+          <w:sz w:val="32"/>
+          <w:szCs w:val="32"/>
         </w:rPr>
       </w:pPr>
       <w:r>
@@ -2043,8 +2052,8 @@
           <w:rFonts w:ascii="Courier New" w:hAnsi="Courier New" w:cs="Courier New"/>
           <w:b/>
           <w:bCs/>
-          <w:sz w:val="40"/>
-          <w:szCs w:val="40"/>
+          <w:sz w:val="32"/>
+          <w:szCs w:val="32"/>
           <w:highlight w:val="yellow"/>
         </w:rPr>
         <w:t>"07G0 0000 0000 0700"</w:t>
@@ -2054,8 +2063,8 @@
           <w:rFonts w:ascii="Courier New" w:hAnsi="Courier New" w:cs="Courier New"/>
           <w:b/>
           <w:bCs/>
-          <w:sz w:val="40"/>
-          <w:szCs w:val="40"/>
+          <w:sz w:val="32"/>
+          <w:szCs w:val="32"/>
         </w:rPr>
         <w:t xml:space="preserve"> Block</w:t>
       </w:r>
@@ -2068,8 +2077,8 @@
           <w:rFonts w:ascii="Courier New" w:hAnsi="Courier New" w:cs="Courier New"/>
           <w:b/>
           <w:bCs/>
-          <w:sz w:val="40"/>
-          <w:szCs w:val="40"/>
+          <w:sz w:val="32"/>
+          <w:szCs w:val="32"/>
         </w:rPr>
       </w:pPr>
       <w:r>
@@ -2077,8 +2086,8 @@
           <w:rFonts w:ascii="Courier New" w:hAnsi="Courier New" w:cs="Courier New"/>
           <w:b/>
           <w:bCs/>
-          <w:sz w:val="40"/>
-          <w:szCs w:val="40"/>
+          <w:sz w:val="32"/>
+          <w:szCs w:val="32"/>
         </w:rPr>
         <w:lastRenderedPageBreak/>
         <w:t xml:space="preserve">"07G0 0000 0000 </w:t>
@@ -2088,8 +2097,8 @@
           <w:rFonts w:ascii="Courier New" w:hAnsi="Courier New" w:cs="Courier New"/>
           <w:b/>
           <w:bCs/>
-          <w:sz w:val="40"/>
-          <w:szCs w:val="40"/>
+          <w:sz w:val="32"/>
+          <w:szCs w:val="32"/>
           <w:highlight w:val="yellow"/>
         </w:rPr>
         <w:t>0700</w:t>
@@ -2099,8 +2108,8 @@
           <w:rFonts w:ascii="Courier New" w:hAnsi="Courier New" w:cs="Courier New"/>
           <w:b/>
           <w:bCs/>
-          <w:sz w:val="40"/>
-          <w:szCs w:val="40"/>
+          <w:sz w:val="32"/>
+          <w:szCs w:val="32"/>
         </w:rPr>
         <w:t>" Line</w:t>
       </w:r>
@@ -2113,8 +2122,8 @@
           <w:rFonts w:ascii="Courier New" w:hAnsi="Courier New" w:cs="Courier New"/>
           <w:b/>
           <w:bCs/>
-          <w:sz w:val="40"/>
-          <w:szCs w:val="40"/>
+          <w:sz w:val="32"/>
+          <w:szCs w:val="32"/>
         </w:rPr>
       </w:pPr>
       <w:r>
@@ -2122,8 +2131,8 @@
           <w:rFonts w:ascii="Courier New" w:hAnsi="Courier New" w:cs="Courier New"/>
           <w:b/>
           <w:bCs/>
-          <w:sz w:val="40"/>
-          <w:szCs w:val="40"/>
+          <w:sz w:val="32"/>
+          <w:szCs w:val="32"/>
         </w:rPr>
         <w:t>"07G0 0000 0000 0</w:t>
       </w:r>
@@ -2132,8 +2141,8 @@
           <w:rFonts w:ascii="Courier New" w:hAnsi="Courier New" w:cs="Courier New"/>
           <w:b/>
           <w:bCs/>
-          <w:sz w:val="40"/>
-          <w:szCs w:val="40"/>
+          <w:sz w:val="32"/>
+          <w:szCs w:val="32"/>
           <w:highlight w:val="yellow"/>
         </w:rPr>
         <w:t>7</w:t>
@@ -2143,8 +2152,8 @@
           <w:rFonts w:ascii="Courier New" w:hAnsi="Courier New" w:cs="Courier New"/>
           <w:b/>
           <w:bCs/>
-          <w:sz w:val="40"/>
-          <w:szCs w:val="40"/>
+          <w:sz w:val="32"/>
+          <w:szCs w:val="32"/>
         </w:rPr>
         <w:t>00" Lane</w:t>
       </w:r>
@@ -2234,15 +2243,7 @@
         <w:t>Every block in the chart is divided into lines.</w:t>
       </w:r>
       <w:r>
-        <w:t xml:space="preserve"> A line consists of four digits, and each line is separated by </w:t>
-      </w:r>
-      <w:proofErr w:type="spellStart"/>
-      <w:r>
-        <w:t>a</w:t>
-      </w:r>
-      <w:proofErr w:type="spellEnd"/>
-      <w:r>
-        <w:t xml:space="preserve"> space. A block can have any number of lines, though most songs would not typically need more than four lines per block. Each line can have one or more notes, or it can be left empty.</w:t>
+        <w:t xml:space="preserve"> A line consists of four digits, and each line is separated by a space. A block can have any number of lines, though most songs would not typically need more than four lines per block. Each line can have one or more notes, or it can be left empty.</w:t>
       </w:r>
     </w:p>
     <w:p>
@@ -2775,7 +2776,6 @@
               <w:rPr>
                 <w:rFonts w:cstheme="minorHAnsi"/>
               </w:rPr>
-              <w:lastRenderedPageBreak/>
               <w:t>0000</w:t>
             </w:r>
           </w:p>
@@ -2874,6 +2874,7 @@
               <w:rPr>
                 <w:rFonts w:cstheme="minorHAnsi"/>
               </w:rPr>
+              <w:lastRenderedPageBreak/>
               <w:t>1000</w:t>
             </w:r>
           </w:p>
@@ -2893,6 +2894,7 @@
             <w:r>
               <w:rPr>
                 <w:rFonts w:cstheme="minorHAnsi"/>
+                <w:noProof/>
               </w:rPr>
               <w:drawing>
                 <wp:inline distT="0" distB="0" distL="0" distR="0" wp14:anchorId="2BE1CEF9" wp14:editId="10CDE1A7">
@@ -2967,6 +2969,7 @@
             <w:r>
               <w:rPr>
                 <w:rFonts w:cstheme="minorHAnsi"/>
+                <w:noProof/>
               </w:rPr>
               <w:drawing>
                 <wp:inline distT="0" distB="0" distL="0" distR="0" wp14:anchorId="6283610F" wp14:editId="652F7395">
@@ -3041,6 +3044,7 @@
             <w:r>
               <w:rPr>
                 <w:rFonts w:cstheme="minorHAnsi"/>
+                <w:noProof/>
               </w:rPr>
               <w:drawing>
                 <wp:inline distT="0" distB="0" distL="0" distR="0" wp14:anchorId="6EBA9C61" wp14:editId="080E37B1">
@@ -3117,6 +3121,7 @@
             <w:r>
               <w:rPr>
                 <w:rFonts w:cstheme="minorHAnsi"/>
+                <w:noProof/>
               </w:rPr>
               <w:drawing>
                 <wp:inline distT="0" distB="0" distL="0" distR="0" wp14:anchorId="06DDC7B0" wp14:editId="05426DC7">
@@ -3197,6 +3202,7 @@
             <w:r>
               <w:rPr>
                 <w:rFonts w:cstheme="minorHAnsi"/>
+                <w:noProof/>
               </w:rPr>
               <w:drawing>
                 <wp:inline distT="0" distB="0" distL="0" distR="0" wp14:anchorId="2301F179" wp14:editId="1C997BD6">
@@ -3277,6 +3283,7 @@
             <w:r>
               <w:rPr>
                 <w:rFonts w:cstheme="minorHAnsi"/>
+                <w:noProof/>
               </w:rPr>
               <w:drawing>
                 <wp:inline distT="0" distB="0" distL="0" distR="0" wp14:anchorId="09C5D07D" wp14:editId="04DBF6F3">
@@ -3359,6 +3366,7 @@
             <w:r>
               <w:rPr>
                 <w:rFonts w:cstheme="minorHAnsi"/>
+                <w:noProof/>
               </w:rPr>
               <w:drawing>
                 <wp:inline distT="0" distB="0" distL="0" distR="0" wp14:anchorId="3694DD2E" wp14:editId="07F60B86">
@@ -3433,6 +3441,7 @@
             <w:r>
               <w:rPr>
                 <w:rFonts w:cstheme="minorHAnsi"/>
+                <w:noProof/>
               </w:rPr>
               <w:drawing>
                 <wp:inline distT="0" distB="0" distL="0" distR="0" wp14:anchorId="14483B8C" wp14:editId="322131DE">
@@ -3507,6 +3516,7 @@
             <w:r>
               <w:rPr>
                 <w:rFonts w:cstheme="minorHAnsi"/>
+                <w:noProof/>
               </w:rPr>
               <w:drawing>
                 <wp:inline distT="0" distB="0" distL="0" distR="0" wp14:anchorId="42657D3C" wp14:editId="4A823998">
@@ -3583,6 +3593,7 @@
             <w:r>
               <w:rPr>
                 <w:rFonts w:cstheme="minorHAnsi"/>
+                <w:noProof/>
               </w:rPr>
               <w:drawing>
                 <wp:inline distT="0" distB="0" distL="0" distR="0" wp14:anchorId="300110A9" wp14:editId="33E8FBA9">
@@ -3663,6 +3674,7 @@
             <w:r>
               <w:rPr>
                 <w:rFonts w:cstheme="minorHAnsi"/>
+                <w:noProof/>
               </w:rPr>
               <w:drawing>
                 <wp:inline distT="0" distB="0" distL="0" distR="0" wp14:anchorId="4EAAF685" wp14:editId="0FC03E49">
@@ -3743,6 +3755,7 @@
             <w:r>
               <w:rPr>
                 <w:rFonts w:cstheme="minorHAnsi"/>
+                <w:noProof/>
               </w:rPr>
               <w:drawing>
                 <wp:inline distT="0" distB="0" distL="0" distR="0" wp14:anchorId="3BAF21DB" wp14:editId="48B2B49C">
@@ -3865,6 +3878,7 @@
             <w:r>
               <w:rPr>
                 <w:rFonts w:cstheme="minorHAnsi"/>
+                <w:noProof/>
               </w:rPr>
               <w:drawing>
                 <wp:inline distT="0" distB="0" distL="0" distR="0" wp14:anchorId="0BB56C5D" wp14:editId="4A0AD8F7">
@@ -3939,6 +3953,7 @@
             <w:r>
               <w:rPr>
                 <w:rFonts w:cstheme="minorHAnsi"/>
+                <w:noProof/>
               </w:rPr>
               <w:drawing>
                 <wp:inline distT="0" distB="0" distL="0" distR="0" wp14:anchorId="13623AA4" wp14:editId="3A7052D6">
@@ -4055,6 +4070,7 @@
             <w:r>
               <w:rPr>
                 <w:rFonts w:cstheme="minorHAnsi"/>
+                <w:noProof/>
               </w:rPr>
               <w:drawing>
                 <wp:inline distT="0" distB="0" distL="0" distR="0" wp14:anchorId="5A3783F8" wp14:editId="1ECEA101">
@@ -4135,6 +4151,7 @@
             <w:r>
               <w:rPr>
                 <w:rFonts w:cstheme="minorHAnsi"/>
+                <w:noProof/>
               </w:rPr>
               <w:drawing>
                 <wp:inline distT="0" distB="0" distL="0" distR="0" wp14:anchorId="4E8B0647" wp14:editId="467CB200">
@@ -4217,6 +4234,7 @@
             <w:r>
               <w:rPr>
                 <w:rFonts w:cstheme="minorHAnsi"/>
+                <w:noProof/>
               </w:rPr>
               <w:drawing>
                 <wp:inline distT="0" distB="0" distL="0" distR="0" wp14:anchorId="3C7254A1" wp14:editId="09256827">
@@ -4291,6 +4309,7 @@
             <w:r>
               <w:rPr>
                 <w:rFonts w:cstheme="minorHAnsi"/>
+                <w:noProof/>
               </w:rPr>
               <w:drawing>
                 <wp:inline distT="0" distB="0" distL="0" distR="0" wp14:anchorId="22CB492C" wp14:editId="6BC2E596">
@@ -4365,6 +4384,7 @@
             <w:r>
               <w:rPr>
                 <w:rFonts w:cstheme="minorHAnsi"/>
+                <w:noProof/>
               </w:rPr>
               <w:drawing>
                 <wp:inline distT="0" distB="0" distL="0" distR="0" wp14:anchorId="0CC57436" wp14:editId="0E07F983">
@@ -4441,6 +4461,7 @@
             <w:r>
               <w:rPr>
                 <w:rFonts w:cstheme="minorHAnsi"/>
+                <w:noProof/>
               </w:rPr>
               <w:drawing>
                 <wp:inline distT="0" distB="0" distL="0" distR="0" wp14:anchorId="5EC13995" wp14:editId="35CAFBB2">
@@ -4521,6 +4542,7 @@
             <w:r>
               <w:rPr>
                 <w:rFonts w:cstheme="minorHAnsi"/>
+                <w:noProof/>
               </w:rPr>
               <w:drawing>
                 <wp:inline distT="0" distB="0" distL="0" distR="0" wp14:anchorId="38767C2A" wp14:editId="34862E40">
@@ -4601,6 +4623,7 @@
             <w:r>
               <w:rPr>
                 <w:rFonts w:cstheme="minorHAnsi"/>
+                <w:noProof/>
               </w:rPr>
               <w:drawing>
                 <wp:inline distT="0" distB="0" distL="0" distR="0" wp14:anchorId="1EA14EFB" wp14:editId="2D5FAF34">
@@ -4723,6 +4746,7 @@
             <w:r>
               <w:rPr>
                 <w:rFonts w:cstheme="minorHAnsi"/>
+                <w:noProof/>
               </w:rPr>
               <w:drawing>
                 <wp:inline distT="0" distB="0" distL="0" distR="0" wp14:anchorId="7AFF0875" wp14:editId="24F458CE">
@@ -4797,6 +4821,7 @@
             <w:r>
               <w:rPr>
                 <w:rFonts w:cstheme="minorHAnsi"/>
+                <w:noProof/>
               </w:rPr>
               <w:drawing>
                 <wp:inline distT="0" distB="0" distL="0" distR="0" wp14:anchorId="5A531154" wp14:editId="3FCCAF7D">
@@ -4913,6 +4938,7 @@
             <w:r>
               <w:rPr>
                 <w:rFonts w:cstheme="minorHAnsi"/>
+                <w:noProof/>
               </w:rPr>
               <w:drawing>
                 <wp:inline distT="0" distB="0" distL="0" distR="0" wp14:anchorId="2091349C" wp14:editId="7D9C1451">
@@ -4993,6 +5019,7 @@
             <w:r>
               <w:rPr>
                 <w:rFonts w:cstheme="minorHAnsi"/>
+                <w:noProof/>
               </w:rPr>
               <w:drawing>
                 <wp:inline distT="0" distB="0" distL="0" distR="0" wp14:anchorId="52E0FD04" wp14:editId="1C576F2D">
@@ -5075,6 +5102,7 @@
             <w:r>
               <w:rPr>
                 <w:rFonts w:cstheme="minorHAnsi"/>
+                <w:noProof/>
               </w:rPr>
               <w:drawing>
                 <wp:inline distT="0" distB="0" distL="0" distR="0" wp14:anchorId="652C4C10" wp14:editId="6F6EEF6E">
@@ -5164,6 +5192,7 @@
             <w:r>
               <w:rPr>
                 <w:rFonts w:cstheme="minorHAnsi"/>
+                <w:noProof/>
               </w:rPr>
               <w:drawing>
                 <wp:inline distT="0" distB="0" distL="0" distR="0" wp14:anchorId="689E7ECB" wp14:editId="23732238">
@@ -5253,6 +5282,7 @@
             <w:r>
               <w:rPr>
                 <w:rFonts w:cstheme="minorHAnsi"/>
+                <w:noProof/>
               </w:rPr>
               <w:drawing>
                 <wp:inline distT="0" distB="0" distL="0" distR="0" wp14:anchorId="58639285" wp14:editId="7EF8CABC">
@@ -5339,7 +5369,31 @@
         <w:rPr>
           <w:rFonts w:cstheme="minorHAnsi"/>
         </w:rPr>
-        <w:t>change to match their associated Hold note. Every Hold note must be followed by a Release note. Avoid placing any notes between a Hold note and its associated Release note on the same lane. However, placing notes in other lanes during a hold note is acceptable, and encouraged on higher difficulties.</w:t>
+        <w:t xml:space="preserve">change to match </w:t>
+      </w:r>
+      <w:r>
+        <w:rPr>
+          <w:rFonts w:cstheme="minorHAnsi"/>
+        </w:rPr>
+        <w:t xml:space="preserve">the </w:t>
+      </w:r>
+      <w:r>
+        <w:rPr>
+          <w:rFonts w:cstheme="minorHAnsi"/>
+        </w:rPr>
+        <w:t xml:space="preserve">Hold </w:t>
+      </w:r>
+      <w:r>
+        <w:rPr>
+          <w:rFonts w:cstheme="minorHAnsi"/>
+        </w:rPr>
+        <w:t>that appears before it</w:t>
+      </w:r>
+      <w:r>
+        <w:rPr>
+          <w:rFonts w:cstheme="minorHAnsi"/>
+        </w:rPr>
+        <w:t>. Every Hold note must be followed by a Release note. Avoid placing any notes between a Hold note and its associated Release note on the same lane. However, placing notes in other lanes during a hold note is acceptable, and encouraged on higher difficulties.</w:t>
       </w:r>
     </w:p>
     <w:p>

</xml_diff>

<commit_message>
WIP First implementation of Chart Editor. Upgraded Input system to handle keys with or without modifiers (and have different InputEvents for each) Input event actions are not an Enum instead of strings.
</commit_message>
<xml_diff>
--- a/Docs/Band BoomBox SJSON Reference.docx
+++ b/Docs/Band BoomBox SJSON Reference.docx
@@ -1560,11 +1560,9 @@
       <w:r>
         <w:t xml:space="preserve">The </w:t>
       </w:r>
-      <w:proofErr w:type="spellStart"/>
-      <w:r>
-        <w:t>SongNotes</w:t>
-      </w:r>
-      <w:proofErr w:type="spellEnd"/>
+      <w:r>
+        <w:t>Notes</w:t>
+      </w:r>
       <w:r>
         <w:t xml:space="preserve"> field is optional and defines the sequence of notes for its parent </w:t>
       </w:r>
@@ -2736,7 +2734,19 @@
         <w:rPr>
           <w:rFonts w:cstheme="minorHAnsi"/>
         </w:rPr>
-        <w:t>The digit in each lane controls which note (if any) should appear at this point in the song. A 0 indicates</w:t>
+        <w:t xml:space="preserve">The digit in each lane controls which note (if any) should appear </w:t>
+      </w:r>
+      <w:r>
+        <w:rPr>
+          <w:rFonts w:cstheme="minorHAnsi"/>
+        </w:rPr>
+        <w:t xml:space="preserve">on this lane, </w:t>
+      </w:r>
+      <w:r>
+        <w:rPr>
+          <w:rFonts w:cstheme="minorHAnsi"/>
+        </w:rPr>
+        <w:t>at this point in the song. A 0 indicates</w:t>
       </w:r>
       <w:r>
         <w:rPr>
@@ -5393,54 +5403,21 @@
         <w:rPr>
           <w:rFonts w:cstheme="minorHAnsi"/>
         </w:rPr>
-        <w:t>. Every Hold note must be followed by a Release note. Avoid placing any notes between a Hold note and its associated Release note on the same lane. However, placing notes in other lanes during a hold note is acceptable, and encouraged on higher difficulties.</w:t>
-      </w:r>
-    </w:p>
-    <w:p>
-      <w:pPr>
-        <w:spacing w:line="276" w:lineRule="auto"/>
-        <w:jc w:val="both"/>
-        <w:rPr>
-          <w:rFonts w:cstheme="minorHAnsi"/>
-        </w:rPr>
-      </w:pPr>
+        <w:t xml:space="preserve">. </w:t>
+      </w:r>
       <w:r>
         <w:rPr>
           <w:rFonts w:cstheme="minorHAnsi"/>
           <w:b/>
           <w:bCs/>
         </w:rPr>
-        <w:t xml:space="preserve">Note: </w:t>
+        <w:t>Every Hold note must be followed by a Release note</w:t>
       </w:r>
       <w:r>
         <w:rPr>
           <w:rFonts w:cstheme="minorHAnsi"/>
         </w:rPr>
-        <w:t>Multiple notes can appear on the same line if they are on separate lanes. For example: “A700” indicates “</w:t>
-      </w:r>
-      <w:r>
-        <w:rPr>
-          <w:rFonts w:cstheme="minorHAnsi"/>
-        </w:rPr>
-        <w:t>RB</w:t>
-      </w:r>
-      <w:r>
-        <w:rPr>
-          <w:rFonts w:cstheme="minorHAnsi"/>
-        </w:rPr>
-        <w:t>” and “</w:t>
-      </w:r>
-      <w:r>
-        <w:rPr>
-          <w:rFonts w:cstheme="minorHAnsi"/>
-        </w:rPr>
-        <w:t>Down</w:t>
-      </w:r>
-      <w:r>
-        <w:rPr>
-          <w:rFonts w:cstheme="minorHAnsi"/>
-        </w:rPr>
-        <w:t>” notes at the same time. Multiple notes on the same line and lane are not allowed.</w:t>
+        <w:t>. Avoid placing any notes between a Hold note and its associated Release note on the same lane. However, placing notes in other lanes during a hold note is acceptable, and encouraged on higher difficulties.</w:t>
       </w:r>
     </w:p>
     <w:p>
@@ -5454,6 +5431,53 @@
       <w:r>
         <w:rPr>
           <w:rFonts w:cstheme="minorHAnsi"/>
+          <w:b/>
+          <w:bCs/>
+        </w:rPr>
+        <w:t xml:space="preserve">Note: </w:t>
+      </w:r>
+      <w:r>
+        <w:rPr>
+          <w:rFonts w:cstheme="minorHAnsi"/>
+        </w:rPr>
+        <w:t>Multiple notes can appear on the same line if they are on separate lanes. For example: “A700” indicates “</w:t>
+      </w:r>
+      <w:r>
+        <w:rPr>
+          <w:rFonts w:cstheme="minorHAnsi"/>
+        </w:rPr>
+        <w:t>RB</w:t>
+      </w:r>
+      <w:r>
+        <w:rPr>
+          <w:rFonts w:cstheme="minorHAnsi"/>
+        </w:rPr>
+        <w:t>” and “</w:t>
+      </w:r>
+      <w:r>
+        <w:rPr>
+          <w:rFonts w:cstheme="minorHAnsi"/>
+        </w:rPr>
+        <w:t>Down</w:t>
+      </w:r>
+      <w:r>
+        <w:rPr>
+          <w:rFonts w:cstheme="minorHAnsi"/>
+        </w:rPr>
+        <w:t>” notes at the same time. Multiple notes on the same line and lane are not allowed.</w:t>
+      </w:r>
+    </w:p>
+    <w:p>
+      <w:pPr>
+        <w:spacing w:line="276" w:lineRule="auto"/>
+        <w:jc w:val="both"/>
+        <w:rPr>
+          <w:rFonts w:cstheme="minorHAnsi"/>
+        </w:rPr>
+      </w:pPr>
+      <w:r>
+        <w:rPr>
+          <w:rFonts w:cstheme="minorHAnsi"/>
         </w:rPr>
         <w:t>Typically, the first lane is only used in Expert difficulty charts. On the other hand, Beginner difficulty charts should only use the 0100</w:t>
       </w:r>
@@ -5480,6 +5504,32 @@
           <w:rFonts w:cstheme="minorHAnsi"/>
         </w:rPr>
         <w:t>notes.</w:t>
+      </w:r>
+      <w:r>
+        <w:rPr>
+          <w:rFonts w:cstheme="minorHAnsi"/>
+        </w:rPr>
+        <w:t xml:space="preserve"> For more information on which notes should be used for each difficulty, consult the How </w:t>
+      </w:r>
+      <w:proofErr w:type="gramStart"/>
+      <w:r>
+        <w:rPr>
+          <w:rFonts w:cstheme="minorHAnsi"/>
+        </w:rPr>
+        <w:t>To</w:t>
+      </w:r>
+      <w:proofErr w:type="gramEnd"/>
+      <w:r>
+        <w:rPr>
+          <w:rFonts w:cstheme="minorHAnsi"/>
+        </w:rPr>
+        <w:t xml:space="preserve"> Play section inside the game.</w:t>
+      </w:r>
+      <w:r>
+        <w:rPr>
+          <w:rFonts w:cstheme="minorHAnsi"/>
+        </w:rPr>
+        <w:t xml:space="preserve"> </w:t>
       </w:r>
     </w:p>
     <w:sectPr>

</xml_diff>